<commit_message>
update working plan draft
</commit_message>
<xml_diff>
--- a/presentation_backup/working_plan.docx
+++ b/presentation_backup/working_plan.docx
@@ -545,6 +545,17 @@
         <w:t>AbdulSalam</w:t>
       </w:r>
       <w:proofErr w:type="spellEnd"/>
+      <w:r>
+        <w:rPr>
+          <w:rFonts w:ascii="Times New Roman" w:eastAsia="Times New Roman" w:hAnsi="Times New Roman" w:cs="Times New Roman"/>
+          <w:sz w:val="24"/>
+          <w:szCs w:val="24"/>
+          <w:lang w:val="en-US" w:eastAsia="de-DE"/>
+        </w:rPr>
+        <w:t>, Nayan</w:t>
+      </w:r>
+      <w:bookmarkStart w:id="0" w:name="_GoBack"/>
+      <w:bookmarkEnd w:id="0"/>
     </w:p>
     <w:p>
       <w:pPr>
@@ -908,16 +919,7 @@
           <w:szCs w:val="24"/>
           <w:lang w:val="en-US" w:eastAsia="de-DE"/>
         </w:rPr>
-        <w:t xml:space="preserve">Phase 1 - </w:t>
-      </w:r>
-      <w:r>
-        <w:rPr>
-          <w:rFonts w:ascii="Times New Roman" w:eastAsia="Times New Roman" w:hAnsi="Times New Roman" w:cs="Times New Roman"/>
-          <w:sz w:val="24"/>
-          <w:szCs w:val="24"/>
-          <w:lang w:val="en-US" w:eastAsia="de-DE"/>
-        </w:rPr>
-        <w:t>Literature Overview: DONE</w:t>
+        <w:t>Phase 1 - Literature Overview: DONE</w:t>
       </w:r>
     </w:p>
     <w:p>
@@ -991,8 +993,77 @@
         </w:rPr>
         <w:t>Pahse 2 – Task 4, Task 5</w:t>
       </w:r>
-      <w:bookmarkStart w:id="0" w:name="_GoBack"/>
-      <w:bookmarkEnd w:id="0"/>
+    </w:p>
+    <w:p>
+      <w:pPr>
+        <w:spacing w:before="100" w:beforeAutospacing="1" w:after="100" w:afterAutospacing="1" w:line="240" w:lineRule="auto"/>
+        <w:outlineLvl w:val="2"/>
+        <w:rPr>
+          <w:rFonts w:ascii="Times New Roman" w:eastAsia="Times New Roman" w:hAnsi="Times New Roman" w:cs="Times New Roman"/>
+          <w:b/>
+          <w:bCs/>
+          <w:sz w:val="27"/>
+          <w:szCs w:val="27"/>
+          <w:lang w:eastAsia="de-DE"/>
+        </w:rPr>
+      </w:pPr>
+      <w:r>
+        <w:rPr>
+          <w:rFonts w:ascii="Times New Roman" w:eastAsia="Times New Roman" w:hAnsi="Times New Roman" w:cs="Times New Roman"/>
+          <w:b/>
+          <w:bCs/>
+          <w:sz w:val="27"/>
+          <w:szCs w:val="27"/>
+          <w:lang w:eastAsia="de-DE"/>
+        </w:rPr>
+        <w:t>Coordination</w:t>
+      </w:r>
+      <w:r>
+        <w:rPr>
+          <w:rFonts w:ascii="Times New Roman" w:eastAsia="Times New Roman" w:hAnsi="Times New Roman" w:cs="Times New Roman"/>
+          <w:b/>
+          <w:bCs/>
+          <w:sz w:val="27"/>
+          <w:szCs w:val="27"/>
+          <w:lang w:eastAsia="de-DE"/>
+        </w:rPr>
+        <w:t>:</w:t>
+      </w:r>
+    </w:p>
+    <w:p>
+      <w:pPr>
+        <w:numPr>
+          <w:ilvl w:val="0"/>
+          <w:numId w:val="8"/>
+        </w:numPr>
+        <w:spacing w:before="100" w:beforeAutospacing="1" w:after="100" w:afterAutospacing="1" w:line="240" w:lineRule="auto"/>
+        <w:rPr>
+          <w:rFonts w:ascii="Times New Roman" w:eastAsia="Times New Roman" w:hAnsi="Times New Roman" w:cs="Times New Roman"/>
+          <w:sz w:val="24"/>
+          <w:szCs w:val="24"/>
+          <w:lang w:eastAsia="de-DE"/>
+        </w:rPr>
+      </w:pPr>
+      <w:r>
+        <w:rPr>
+          <w:rFonts w:ascii="Times New Roman" w:eastAsia="Times New Roman" w:hAnsi="Times New Roman" w:cs="Times New Roman"/>
+          <w:sz w:val="24"/>
+          <w:szCs w:val="24"/>
+          <w:lang w:val="en-US" w:eastAsia="de-DE"/>
+        </w:rPr>
+        <w:t xml:space="preserve">Tools: GitHub, </w:t>
+      </w:r>
+      <w:proofErr w:type="spellStart"/>
+      <w:r>
+        <w:rPr>
+          <w:rFonts w:ascii="Times New Roman" w:eastAsia="Times New Roman" w:hAnsi="Times New Roman" w:cs="Times New Roman"/>
+          <w:sz w:val="24"/>
+          <w:szCs w:val="24"/>
+          <w:lang w:val="en-US" w:eastAsia="de-DE"/>
+        </w:rPr>
+        <w:t>Canva</w:t>
+      </w:r>
+      <w:proofErr w:type="spellEnd"/>
     </w:p>
     <w:p/>
     <w:sectPr>
@@ -2619,6 +2690,7 @@
   <w:style w:type="paragraph" w:default="1" w:styleId="Normal">
     <w:name w:val="Normal"/>
     <w:qFormat/>
+    <w:rsid w:val="00C6162B"/>
   </w:style>
   <w:style w:type="paragraph" w:styleId="Heading3">
     <w:name w:val="heading 3"/>

</xml_diff>